<commit_message>
add new notes to readme
</commit_message>
<xml_diff>
--- a/README_With_Picture.docx
+++ b/README_With_Picture.docx
@@ -31,20 +31,51 @@
           <w:rFonts w:ascii="Courier New" w:hAnsi="Courier New" w:cs="Courier New"/>
         </w:rPr>
       </w:pPr>
+      <w:proofErr w:type="spellStart"/>
+      <w:r>
+        <w:rPr>
+          <w:rFonts w:ascii="Courier New" w:hAnsi="Courier New" w:cs="Courier New"/>
+        </w:rPr>
+        <w:t>github</w:t>
+      </w:r>
+      <w:proofErr w:type="spellEnd"/>
+      <w:r>
+        <w:rPr>
+          <w:rFonts w:ascii="Courier New" w:hAnsi="Courier New" w:cs="Courier New"/>
+        </w:rPr>
+        <w:t xml:space="preserve">: </w:t>
+      </w:r>
+      <w:hyperlink r:id="rId4" w:history="1">
+        <w:r>
+          <w:rPr>
+            <w:rStyle w:val="Hyperlink"/>
+            <w:rFonts w:ascii="Courier New" w:hAnsi="Courier New" w:cs="Courier New"/>
+          </w:rPr>
+          <w:t>https://github.com/greinerchan/Online-Yard-Sale</w:t>
+        </w:r>
+      </w:hyperlink>
+    </w:p>
+    <w:p>
+      <w:pPr>
+        <w:pStyle w:val="PlainText"/>
+        <w:rPr>
+          <w:rFonts w:ascii="Courier New" w:hAnsi="Courier New" w:cs="Courier New"/>
+        </w:rPr>
+      </w:pPr>
+    </w:p>
+    <w:p>
+      <w:pPr>
+        <w:pStyle w:val="PlainText"/>
+        <w:rPr>
+          <w:rFonts w:ascii="Courier New" w:hAnsi="Courier New" w:cs="Courier New"/>
+        </w:rPr>
+      </w:pPr>
       <w:r>
         <w:rPr>
           <w:rFonts w:ascii="Courier New" w:hAnsi="Courier New" w:cs="Courier New"/>
         </w:rPr>
         <w:t>1 Start the Website:</w:t>
       </w:r>
-    </w:p>
-    <w:p>
-      <w:pPr>
-        <w:pStyle w:val="PlainText"/>
-        <w:rPr>
-          <w:rFonts w:ascii="Courier New" w:hAnsi="Courier New" w:cs="Courier New"/>
-        </w:rPr>
-      </w:pPr>
     </w:p>
     <w:p>
       <w:pPr>
@@ -98,6 +129,91 @@
     </w:p>
     <w:p>
       <w:pPr>
+        <w:rPr>
+          <w:rFonts w:ascii="Times New Roman" w:eastAsia="Times New Roman" w:hAnsi="Times New Roman" w:cs="Times New Roman"/>
+        </w:rPr>
+      </w:pPr>
+      <w:r>
+        <w:rPr>
+          <w:rFonts w:ascii="Times New Roman" w:eastAsia="Times New Roman" w:hAnsi="Times New Roman" w:cs="Times New Roman"/>
+        </w:rPr>
+        <w:fldChar w:fldCharType="begin"/>
+      </w:r>
+      <w:r>
+        <w:rPr>
+          <w:rFonts w:ascii="Times New Roman" w:eastAsia="Times New Roman" w:hAnsi="Times New Roman" w:cs="Times New Roman"/>
+        </w:rPr>
+        <w:instrText xml:space="preserve"> INCLUDEPICTURE "https://github.com/greinerchan/Online-Yard-Sale/raw/master/online_yard_sale/src/img/yarnStart.png?raw=true" \* MERGEFORMATINET </w:instrText>
+      </w:r>
+      <w:r>
+        <w:rPr>
+          <w:rFonts w:ascii="Times New Roman" w:eastAsia="Times New Roman" w:hAnsi="Times New Roman" w:cs="Times New Roman"/>
+        </w:rPr>
+        <w:fldChar w:fldCharType="separate"/>
+      </w:r>
+      <w:r>
+        <w:rPr>
+          <w:rFonts w:ascii="Times New Roman" w:eastAsia="Times New Roman" w:hAnsi="Times New Roman" w:cs="Times New Roman"/>
+          <w:noProof/>
+        </w:rPr>
+        <w:drawing>
+          <wp:inline distT="0" distB="0" distL="0" distR="0" wp14:anchorId="184E2DEB" wp14:editId="6134B958">
+            <wp:extent cx="5865495" cy="536575"/>
+            <wp:effectExtent l="0" t="0" r="1905" b="0"/>
+            <wp:docPr id="5" name="Picture 5" descr="Image"/>
+            <wp:cNvGraphicFramePr>
+              <a:graphicFrameLocks xmlns:a="http://schemas.openxmlformats.org/drawingml/2006/main" noChangeAspect="1"/>
+            </wp:cNvGraphicFramePr>
+            <a:graphic xmlns:a="http://schemas.openxmlformats.org/drawingml/2006/main">
+              <a:graphicData uri="http://schemas.openxmlformats.org/drawingml/2006/picture">
+                <pic:pic xmlns:pic="http://schemas.openxmlformats.org/drawingml/2006/picture">
+                  <pic:nvPicPr>
+                    <pic:cNvPr id="0" name="Picture 1" descr="Image"/>
+                    <pic:cNvPicPr>
+                      <a:picLocks noChangeAspect="1" noChangeArrowheads="1"/>
+                    </pic:cNvPicPr>
+                  </pic:nvPicPr>
+                  <pic:blipFill>
+                    <a:blip r:embed="rId5">
+                      <a:extLst>
+                        <a:ext uri="{28A0092B-C50C-407E-A947-70E740481C1C}">
+                          <a14:useLocalDpi xmlns:a14="http://schemas.microsoft.com/office/drawing/2010/main" val="0"/>
+                        </a:ext>
+                      </a:extLst>
+                    </a:blip>
+                    <a:srcRect/>
+                    <a:stretch>
+                      <a:fillRect/>
+                    </a:stretch>
+                  </pic:blipFill>
+                  <pic:spPr bwMode="auto">
+                    <a:xfrm>
+                      <a:off x="0" y="0"/>
+                      <a:ext cx="5865495" cy="536575"/>
+                    </a:xfrm>
+                    <a:prstGeom prst="rect">
+                      <a:avLst/>
+                    </a:prstGeom>
+                    <a:noFill/>
+                    <a:ln>
+                      <a:noFill/>
+                    </a:ln>
+                  </pic:spPr>
+                </pic:pic>
+              </a:graphicData>
+            </a:graphic>
+          </wp:inline>
+        </w:drawing>
+      </w:r>
+      <w:r>
+        <w:rPr>
+          <w:rFonts w:ascii="Times New Roman" w:eastAsia="Times New Roman" w:hAnsi="Times New Roman" w:cs="Times New Roman"/>
+        </w:rPr>
+        <w:fldChar w:fldCharType="end"/>
+      </w:r>
+    </w:p>
+    <w:p>
+      <w:pPr>
         <w:pStyle w:val="PlainText"/>
         <w:rPr>
           <w:rFonts w:ascii="Courier New" w:hAnsi="Courier New" w:cs="Courier New"/>
@@ -126,6 +242,99 @@
     </w:p>
     <w:p>
       <w:pPr>
+        <w:rPr>
+          <w:rFonts w:ascii="Times New Roman" w:eastAsia="Times New Roman" w:hAnsi="Times New Roman" w:cs="Times New Roman"/>
+        </w:rPr>
+      </w:pPr>
+      <w:r>
+        <w:rPr>
+          <w:rFonts w:ascii="Times New Roman" w:eastAsia="Times New Roman" w:hAnsi="Times New Roman" w:cs="Times New Roman"/>
+        </w:rPr>
+        <w:fldChar w:fldCharType="begin"/>
+      </w:r>
+      <w:r>
+        <w:rPr>
+          <w:rFonts w:ascii="Times New Roman" w:eastAsia="Times New Roman" w:hAnsi="Times New Roman" w:cs="Times New Roman"/>
+        </w:rPr>
+        <w:instrText xml:space="preserve"> INCLUDEPICTURE "https://github.com/greinerchan/Online-Yard-Sale/raw/master/online_yard_sale/src/img/startSuccess.png?raw=true" \* MERGEFORMATINET </w:instrText>
+      </w:r>
+      <w:r>
+        <w:rPr>
+          <w:rFonts w:ascii="Times New Roman" w:eastAsia="Times New Roman" w:hAnsi="Times New Roman" w:cs="Times New Roman"/>
+        </w:rPr>
+        <w:fldChar w:fldCharType="separate"/>
+      </w:r>
+      <w:r>
+        <w:rPr>
+          <w:rFonts w:ascii="Times New Roman" w:eastAsia="Times New Roman" w:hAnsi="Times New Roman" w:cs="Times New Roman"/>
+          <w:noProof/>
+        </w:rPr>
+        <w:drawing>
+          <wp:inline distT="0" distB="0" distL="0" distR="0" wp14:anchorId="2C609F70" wp14:editId="394440DE">
+            <wp:extent cx="5865495" cy="3033395"/>
+            <wp:effectExtent l="0" t="0" r="1905" b="1905"/>
+            <wp:docPr id="6" name="Picture 6" descr="Image"/>
+            <wp:cNvGraphicFramePr>
+              <a:graphicFrameLocks xmlns:a="http://schemas.openxmlformats.org/drawingml/2006/main" noChangeAspect="1"/>
+            </wp:cNvGraphicFramePr>
+            <a:graphic xmlns:a="http://schemas.openxmlformats.org/drawingml/2006/main">
+              <a:graphicData uri="http://schemas.openxmlformats.org/drawingml/2006/picture">
+                <pic:pic xmlns:pic="http://schemas.openxmlformats.org/drawingml/2006/picture">
+                  <pic:nvPicPr>
+                    <pic:cNvPr id="0" name="Picture 3" descr="Image"/>
+                    <pic:cNvPicPr>
+                      <a:picLocks noChangeAspect="1" noChangeArrowheads="1"/>
+                    </pic:cNvPicPr>
+                  </pic:nvPicPr>
+                  <pic:blipFill>
+                    <a:blip r:embed="rId6">
+                      <a:extLst>
+                        <a:ext uri="{28A0092B-C50C-407E-A947-70E740481C1C}">
+                          <a14:useLocalDpi xmlns:a14="http://schemas.microsoft.com/office/drawing/2010/main" val="0"/>
+                        </a:ext>
+                      </a:extLst>
+                    </a:blip>
+                    <a:srcRect/>
+                    <a:stretch>
+                      <a:fillRect/>
+                    </a:stretch>
+                  </pic:blipFill>
+                  <pic:spPr bwMode="auto">
+                    <a:xfrm>
+                      <a:off x="0" y="0"/>
+                      <a:ext cx="5865495" cy="3033395"/>
+                    </a:xfrm>
+                    <a:prstGeom prst="rect">
+                      <a:avLst/>
+                    </a:prstGeom>
+                    <a:noFill/>
+                    <a:ln>
+                      <a:noFill/>
+                    </a:ln>
+                  </pic:spPr>
+                </pic:pic>
+              </a:graphicData>
+            </a:graphic>
+          </wp:inline>
+        </w:drawing>
+      </w:r>
+      <w:r>
+        <w:rPr>
+          <w:rFonts w:ascii="Times New Roman" w:eastAsia="Times New Roman" w:hAnsi="Times New Roman" w:cs="Times New Roman"/>
+        </w:rPr>
+        <w:fldChar w:fldCharType="end"/>
+      </w:r>
+    </w:p>
+    <w:p>
+      <w:pPr>
+        <w:pStyle w:val="PlainText"/>
+        <w:rPr>
+          <w:rFonts w:ascii="Courier New" w:hAnsi="Courier New" w:cs="Courier New"/>
+        </w:rPr>
+      </w:pPr>
+    </w:p>
+    <w:p>
+      <w:pPr>
         <w:pStyle w:val="PlainText"/>
         <w:rPr>
           <w:rFonts w:ascii="Courier New" w:hAnsi="Courier New" w:cs="Courier New"/>
@@ -230,9 +439,27 @@
         <w:rPr>
           <w:rFonts w:ascii="Courier New" w:hAnsi="Courier New" w:cs="Courier New"/>
         </w:rPr>
-        <w:t>possible ?</w:t>
+        <w:t xml:space="preserve">possible </w:t>
+      </w:r>
+      <w:r>
+        <w:rPr>
+          <w:rFonts w:ascii="Courier New" w:hAnsi="Courier New" w:cs="Courier New"/>
+        </w:rPr>
+        <w:t xml:space="preserve"> </w:t>
+      </w:r>
+      <w:r>
+        <w:rPr>
+          <w:rFonts w:ascii="Courier New" w:hAnsi="Courier New" w:cs="Courier New"/>
+        </w:rPr>
+        <w:t>(</w:t>
       </w:r>
       <w:proofErr w:type="gramEnd"/>
+      <w:r>
+        <w:rPr>
+          <w:rFonts w:ascii="Courier New" w:hAnsi="Courier New" w:cs="Courier New"/>
+        </w:rPr>
+        <w:t>completed)</w:t>
+      </w:r>
     </w:p>
     <w:p>
       <w:pPr>
@@ -252,9 +479,27 @@
         <w:rPr>
           <w:rFonts w:ascii="Courier New" w:hAnsi="Courier New" w:cs="Courier New"/>
         </w:rPr>
-        <w:t>tags ?</w:t>
+        <w:t xml:space="preserve">tags </w:t>
+      </w:r>
+      <w:r>
+        <w:rPr>
+          <w:rFonts w:ascii="Courier New" w:hAnsi="Courier New" w:cs="Courier New"/>
+        </w:rPr>
+        <w:t xml:space="preserve"> </w:t>
+      </w:r>
+      <w:r>
+        <w:rPr>
+          <w:rFonts w:ascii="Courier New" w:hAnsi="Courier New" w:cs="Courier New"/>
+        </w:rPr>
+        <w:t>(</w:t>
       </w:r>
       <w:proofErr w:type="gramEnd"/>
+      <w:r>
+        <w:rPr>
+          <w:rFonts w:ascii="Courier New" w:hAnsi="Courier New" w:cs="Courier New"/>
+        </w:rPr>
+        <w:t>completed)</w:t>
+      </w:r>
     </w:p>
     <w:p>
       <w:pPr>
@@ -274,9 +519,27 @@
         <w:rPr>
           <w:rFonts w:ascii="Courier New" w:hAnsi="Courier New" w:cs="Courier New"/>
         </w:rPr>
-        <w:t>tables ?</w:t>
+        <w:t xml:space="preserve">tables </w:t>
+      </w:r>
+      <w:r>
+        <w:rPr>
+          <w:rFonts w:ascii="Courier New" w:hAnsi="Courier New" w:cs="Courier New"/>
+        </w:rPr>
+        <w:t xml:space="preserve"> </w:t>
+      </w:r>
+      <w:r>
+        <w:rPr>
+          <w:rFonts w:ascii="Courier New" w:hAnsi="Courier New" w:cs="Courier New"/>
+        </w:rPr>
+        <w:t>(</w:t>
       </w:r>
       <w:proofErr w:type="gramEnd"/>
+      <w:r>
+        <w:rPr>
+          <w:rFonts w:ascii="Courier New" w:hAnsi="Courier New" w:cs="Courier New"/>
+        </w:rPr>
+        <w:t>completed)</w:t>
+      </w:r>
     </w:p>
     <w:p>
       <w:pPr>
@@ -296,9 +559,27 @@
         <w:rPr>
           <w:rFonts w:ascii="Courier New" w:hAnsi="Courier New" w:cs="Courier New"/>
         </w:rPr>
-        <w:t>forms ?</w:t>
+        <w:t xml:space="preserve">forms </w:t>
+      </w:r>
+      <w:r>
+        <w:rPr>
+          <w:rFonts w:ascii="Courier New" w:hAnsi="Courier New" w:cs="Courier New"/>
+        </w:rPr>
+        <w:t xml:space="preserve"> </w:t>
+      </w:r>
+      <w:r>
+        <w:rPr>
+          <w:rFonts w:ascii="Courier New" w:hAnsi="Courier New" w:cs="Courier New"/>
+        </w:rPr>
+        <w:t>(</w:t>
       </w:r>
       <w:proofErr w:type="gramEnd"/>
+      <w:r>
+        <w:rPr>
+          <w:rFonts w:ascii="Courier New" w:hAnsi="Courier New" w:cs="Courier New"/>
+        </w:rPr>
+        <w:t>completed)</w:t>
+      </w:r>
     </w:p>
     <w:p>
       <w:pPr>
@@ -318,9 +599,27 @@
         <w:rPr>
           <w:rFonts w:ascii="Courier New" w:hAnsi="Courier New" w:cs="Courier New"/>
         </w:rPr>
-        <w:t>Menu ?</w:t>
+        <w:t xml:space="preserve">Menu </w:t>
+      </w:r>
+      <w:r>
+        <w:rPr>
+          <w:rFonts w:ascii="Courier New" w:hAnsi="Courier New" w:cs="Courier New"/>
+        </w:rPr>
+        <w:t xml:space="preserve"> </w:t>
+      </w:r>
+      <w:r>
+        <w:rPr>
+          <w:rFonts w:ascii="Courier New" w:hAnsi="Courier New" w:cs="Courier New"/>
+        </w:rPr>
+        <w:t>(</w:t>
       </w:r>
       <w:proofErr w:type="gramEnd"/>
+      <w:r>
+        <w:rPr>
+          <w:rFonts w:ascii="Courier New" w:hAnsi="Courier New" w:cs="Courier New"/>
+        </w:rPr>
+        <w:t>completed)</w:t>
+      </w:r>
     </w:p>
     <w:p>
       <w:pPr>
@@ -340,9 +639,27 @@
         <w:rPr>
           <w:rFonts w:ascii="Courier New" w:hAnsi="Courier New" w:cs="Courier New"/>
         </w:rPr>
-        <w:t>fonts ?</w:t>
+        <w:t xml:space="preserve">fonts </w:t>
+      </w:r>
+      <w:r>
+        <w:rPr>
+          <w:rFonts w:ascii="Courier New" w:hAnsi="Courier New" w:cs="Courier New"/>
+        </w:rPr>
+        <w:t xml:space="preserve"> </w:t>
+      </w:r>
+      <w:r>
+        <w:rPr>
+          <w:rFonts w:ascii="Courier New" w:hAnsi="Courier New" w:cs="Courier New"/>
+        </w:rPr>
+        <w:t>(</w:t>
       </w:r>
       <w:proofErr w:type="gramEnd"/>
+      <w:r>
+        <w:rPr>
+          <w:rFonts w:ascii="Courier New" w:hAnsi="Courier New" w:cs="Courier New"/>
+        </w:rPr>
+        <w:t>completed)</w:t>
+      </w:r>
     </w:p>
     <w:p>
       <w:pPr>
@@ -362,9 +679,27 @@
         <w:rPr>
           <w:rFonts w:ascii="Courier New" w:hAnsi="Courier New" w:cs="Courier New"/>
         </w:rPr>
-        <w:t>GIFs ?</w:t>
+        <w:t xml:space="preserve">GIFs </w:t>
+      </w:r>
+      <w:r>
+        <w:rPr>
+          <w:rFonts w:ascii="Courier New" w:hAnsi="Courier New" w:cs="Courier New"/>
+        </w:rPr>
+        <w:t xml:space="preserve"> </w:t>
+      </w:r>
+      <w:r>
+        <w:rPr>
+          <w:rFonts w:ascii="Courier New" w:hAnsi="Courier New" w:cs="Courier New"/>
+        </w:rPr>
+        <w:t>(</w:t>
       </w:r>
       <w:proofErr w:type="gramEnd"/>
+      <w:r>
+        <w:rPr>
+          <w:rFonts w:ascii="Courier New" w:hAnsi="Courier New" w:cs="Courier New"/>
+        </w:rPr>
+        <w:t>completed)</w:t>
+      </w:r>
     </w:p>
     <w:p>
       <w:pPr>
@@ -384,9 +719,35 @@
         <w:rPr>
           <w:rFonts w:ascii="Courier New" w:hAnsi="Courier New" w:cs="Courier New"/>
         </w:rPr>
-        <w:t>validation ?</w:t>
+        <w:t xml:space="preserve">validation </w:t>
+      </w:r>
+      <w:r>
+        <w:rPr>
+          <w:rFonts w:ascii="Courier New" w:hAnsi="Courier New" w:cs="Courier New"/>
+        </w:rPr>
+        <w:t xml:space="preserve"> </w:t>
+      </w:r>
+      <w:r>
+        <w:rPr>
+          <w:rFonts w:ascii="Courier New" w:hAnsi="Courier New" w:cs="Courier New"/>
+        </w:rPr>
+        <w:t>(</w:t>
       </w:r>
       <w:proofErr w:type="gramEnd"/>
+      <w:r>
+        <w:rPr>
+          <w:rFonts w:ascii="Courier New" w:hAnsi="Courier New" w:cs="Courier New"/>
+        </w:rPr>
+        <w:t>completed)</w:t>
+      </w:r>
+    </w:p>
+    <w:p>
+      <w:pPr>
+        <w:pStyle w:val="PlainText"/>
+        <w:rPr>
+          <w:rFonts w:ascii="Courier New" w:hAnsi="Courier New" w:cs="Courier New"/>
+        </w:rPr>
+      </w:pPr>
     </w:p>
     <w:p>
       <w:pPr>
@@ -444,9 +805,27 @@
         <w:rPr>
           <w:rFonts w:ascii="Courier New" w:hAnsi="Courier New" w:cs="Courier New"/>
         </w:rPr>
-        <w:t>styling ?</w:t>
+        <w:t xml:space="preserve">styling </w:t>
+      </w:r>
+      <w:r>
+        <w:rPr>
+          <w:rFonts w:ascii="Courier New" w:hAnsi="Courier New" w:cs="Courier New"/>
+        </w:rPr>
+        <w:t xml:space="preserve"> </w:t>
+      </w:r>
+      <w:r>
+        <w:rPr>
+          <w:rFonts w:ascii="Courier New" w:hAnsi="Courier New" w:cs="Courier New"/>
+        </w:rPr>
+        <w:t>(</w:t>
       </w:r>
       <w:proofErr w:type="gramEnd"/>
+      <w:r>
+        <w:rPr>
+          <w:rFonts w:ascii="Courier New" w:hAnsi="Courier New" w:cs="Courier New"/>
+        </w:rPr>
+        <w:t>completed)</w:t>
+      </w:r>
     </w:p>
     <w:p>
       <w:pPr>
@@ -466,9 +845,27 @@
         <w:rPr>
           <w:rFonts w:ascii="Courier New" w:hAnsi="Courier New" w:cs="Courier New"/>
         </w:rPr>
-        <w:t>selectors ?</w:t>
+        <w:t xml:space="preserve">selectors </w:t>
+      </w:r>
+      <w:r>
+        <w:rPr>
+          <w:rFonts w:ascii="Courier New" w:hAnsi="Courier New" w:cs="Courier New"/>
+        </w:rPr>
+        <w:t xml:space="preserve"> </w:t>
+      </w:r>
+      <w:r>
+        <w:rPr>
+          <w:rFonts w:ascii="Courier New" w:hAnsi="Courier New" w:cs="Courier New"/>
+        </w:rPr>
+        <w:t>(</w:t>
       </w:r>
       <w:proofErr w:type="gramEnd"/>
+      <w:r>
+        <w:rPr>
+          <w:rFonts w:ascii="Courier New" w:hAnsi="Courier New" w:cs="Courier New"/>
+        </w:rPr>
+        <w:t>completed)</w:t>
+      </w:r>
     </w:p>
     <w:p>
       <w:pPr>
@@ -488,9 +885,27 @@
         <w:rPr>
           <w:rFonts w:ascii="Courier New" w:hAnsi="Courier New" w:cs="Courier New"/>
         </w:rPr>
-        <w:t>fonts ?</w:t>
+        <w:t xml:space="preserve">fonts </w:t>
+      </w:r>
+      <w:r>
+        <w:rPr>
+          <w:rFonts w:ascii="Courier New" w:hAnsi="Courier New" w:cs="Courier New"/>
+        </w:rPr>
+        <w:t xml:space="preserve"> </w:t>
+      </w:r>
+      <w:r>
+        <w:rPr>
+          <w:rFonts w:ascii="Courier New" w:hAnsi="Courier New" w:cs="Courier New"/>
+        </w:rPr>
+        <w:t>(</w:t>
       </w:r>
       <w:proofErr w:type="gramEnd"/>
+      <w:r>
+        <w:rPr>
+          <w:rFonts w:ascii="Courier New" w:hAnsi="Courier New" w:cs="Courier New"/>
+        </w:rPr>
+        <w:t>completed)</w:t>
+      </w:r>
     </w:p>
     <w:p>
       <w:pPr>
@@ -510,31 +925,67 @@
         <w:rPr>
           <w:rFonts w:ascii="Courier New" w:hAnsi="Courier New" w:cs="Courier New"/>
         </w:rPr>
-        <w:t>other ?</w:t>
+        <w:t xml:space="preserve">other </w:t>
+      </w:r>
+      <w:r>
+        <w:rPr>
+          <w:rFonts w:ascii="Courier New" w:hAnsi="Courier New" w:cs="Courier New"/>
+        </w:rPr>
+        <w:t xml:space="preserve"> </w:t>
+      </w:r>
+      <w:r>
+        <w:rPr>
+          <w:rFonts w:ascii="Courier New" w:hAnsi="Courier New" w:cs="Courier New"/>
+        </w:rPr>
+        <w:t>(</w:t>
       </w:r>
       <w:proofErr w:type="gramEnd"/>
-    </w:p>
-    <w:p>
-      <w:pPr>
-        <w:pStyle w:val="PlainText"/>
-        <w:rPr>
-          <w:rFonts w:ascii="Courier New" w:hAnsi="Courier New" w:cs="Courier New"/>
-        </w:rPr>
-      </w:pPr>
-      <w:r>
-        <w:rPr>
-          <w:rFonts w:ascii="Courier New" w:hAnsi="Courier New" w:cs="Courier New"/>
-        </w:rPr>
-        <w:t>* Use Flexbox (Optional</w:t>
+      <w:r>
+        <w:rPr>
+          <w:rFonts w:ascii="Courier New" w:hAnsi="Courier New" w:cs="Courier New"/>
+        </w:rPr>
+        <w:t>completed)</w:t>
+      </w:r>
+    </w:p>
+    <w:p>
+      <w:pPr>
+        <w:pStyle w:val="PlainText"/>
+        <w:rPr>
+          <w:rFonts w:ascii="Courier New" w:hAnsi="Courier New" w:cs="Courier New"/>
+        </w:rPr>
+      </w:pPr>
+      <w:r>
+        <w:rPr>
+          <w:rFonts w:ascii="Courier New" w:hAnsi="Courier New" w:cs="Courier New"/>
+        </w:rPr>
+        <w:t>* Use Flexbox (</w:t>
       </w:r>
       <w:proofErr w:type="gramStart"/>
       <w:r>
         <w:rPr>
           <w:rFonts w:ascii="Courier New" w:hAnsi="Courier New" w:cs="Courier New"/>
         </w:rPr>
-        <w:t>) ?</w:t>
+        <w:t xml:space="preserve">Optional) </w:t>
+      </w:r>
+      <w:r>
+        <w:rPr>
+          <w:rFonts w:ascii="Courier New" w:hAnsi="Courier New" w:cs="Courier New"/>
+        </w:rPr>
+        <w:t xml:space="preserve"> </w:t>
+      </w:r>
+      <w:r>
+        <w:rPr>
+          <w:rFonts w:ascii="Courier New" w:hAnsi="Courier New" w:cs="Courier New"/>
+        </w:rPr>
+        <w:t>(</w:t>
       </w:r>
       <w:proofErr w:type="gramEnd"/>
+      <w:r>
+        <w:rPr>
+          <w:rFonts w:ascii="Courier New" w:hAnsi="Courier New" w:cs="Courier New"/>
+        </w:rPr>
+        <w:t>completed)</w:t>
+      </w:r>
     </w:p>
     <w:p>
       <w:pPr>
@@ -612,9 +1063,27 @@
         <w:rPr>
           <w:rFonts w:ascii="Courier New" w:hAnsi="Courier New" w:cs="Courier New"/>
         </w:rPr>
-        <w:t>scripts ?</w:t>
+        <w:t xml:space="preserve">scripts </w:t>
+      </w:r>
+      <w:r>
+        <w:rPr>
+          <w:rFonts w:ascii="Courier New" w:hAnsi="Courier New" w:cs="Courier New"/>
+        </w:rPr>
+        <w:t xml:space="preserve"> </w:t>
+      </w:r>
+      <w:r>
+        <w:rPr>
+          <w:rFonts w:ascii="Courier New" w:hAnsi="Courier New" w:cs="Courier New"/>
+        </w:rPr>
+        <w:t>(</w:t>
       </w:r>
       <w:proofErr w:type="gramEnd"/>
+      <w:r>
+        <w:rPr>
+          <w:rFonts w:ascii="Courier New" w:hAnsi="Courier New" w:cs="Courier New"/>
+        </w:rPr>
+        <w:t>completed)</w:t>
+      </w:r>
     </w:p>
     <w:p>
       <w:pPr>
@@ -634,9 +1103,27 @@
         <w:rPr>
           <w:rFonts w:ascii="Courier New" w:hAnsi="Courier New" w:cs="Courier New"/>
         </w:rPr>
-        <w:t>events ?</w:t>
+        <w:t xml:space="preserve">events </w:t>
+      </w:r>
+      <w:r>
+        <w:rPr>
+          <w:rFonts w:ascii="Courier New" w:hAnsi="Courier New" w:cs="Courier New"/>
+        </w:rPr>
+        <w:t xml:space="preserve"> </w:t>
+      </w:r>
+      <w:r>
+        <w:rPr>
+          <w:rFonts w:ascii="Courier New" w:hAnsi="Courier New" w:cs="Courier New"/>
+        </w:rPr>
+        <w:t>(</w:t>
       </w:r>
       <w:proofErr w:type="gramEnd"/>
+      <w:r>
+        <w:rPr>
+          <w:rFonts w:ascii="Courier New" w:hAnsi="Courier New" w:cs="Courier New"/>
+        </w:rPr>
+        <w:t>completed)</w:t>
+      </w:r>
     </w:p>
     <w:p>
       <w:pPr>
@@ -743,14 +1230,7 @@
         <w:rPr>
           <w:rFonts w:ascii="Courier New" w:hAnsi="Courier New" w:cs="Courier New"/>
         </w:rPr>
-        <w:t xml:space="preserve">Every time I move from one city to another city, I have to throw away many used belongings since I cannot carry all of them with me. And I know many people have trouble dealing with used stuff they no longer want. The inadequate processing of waste doesn't just create pollution; it's also </w:t>
-      </w:r>
-      <w:r>
-        <w:rPr>
-          <w:rFonts w:ascii="Courier New" w:hAnsi="Courier New" w:cs="Courier New"/>
-        </w:rPr>
-        <w:lastRenderedPageBreak/>
-        <w:t>the cause of significant waste. So, I want to create a website to help people sold stuff.</w:t>
+        <w:t>Every time I move from one city to another city, I have to throw away many used belongings since I cannot carry all of them with me. And I know many people have trouble dealing with used stuff they no longer want. The inadequate processing of waste doesn't just create pollution; it's also the cause of significant waste. So, I want to create a website to help people sold stuff.</w:t>
       </w:r>
     </w:p>
     <w:p>
@@ -817,7 +1297,7 @@
                     <pic:cNvPicPr/>
                   </pic:nvPicPr>
                   <pic:blipFill>
-                    <a:blip r:embed="rId4"/>
+                    <a:blip r:embed="rId7"/>
                     <a:stretch>
                       <a:fillRect/>
                     </a:stretch>
@@ -904,7 +1384,7 @@
                     <pic:cNvPicPr/>
                   </pic:nvPicPr>
                   <pic:blipFill>
-                    <a:blip r:embed="rId5"/>
+                    <a:blip r:embed="rId8"/>
                     <a:stretch>
                       <a:fillRect/>
                     </a:stretch>
@@ -974,7 +1454,6 @@
         <w:rPr>
           <w:rFonts w:ascii="Courier New" w:hAnsi="Courier New" w:cs="Courier New"/>
         </w:rPr>
-        <w:lastRenderedPageBreak/>
         <w:t xml:space="preserve"> </w:t>
       </w:r>
       <w:r>
@@ -998,7 +1477,7 @@
                     <pic:cNvPicPr/>
                   </pic:nvPicPr>
                   <pic:blipFill>
-                    <a:blip r:embed="rId6"/>
+                    <a:blip r:embed="rId9"/>
                     <a:stretch>
                       <a:fillRect/>
                     </a:stretch>
@@ -1046,6 +1525,7 @@
         <w:rPr>
           <w:rFonts w:ascii="Courier New" w:hAnsi="Courier New" w:cs="Courier New"/>
         </w:rPr>
+        <w:lastRenderedPageBreak/>
         <w:t>The third page is the register page. It is built with HTML and CSS. When the input last name and first name do not satisfy the requirement, the border will have yellow to alert the user.</w:t>
       </w:r>
     </w:p>
@@ -1085,7 +1565,7 @@
                     <pic:cNvPicPr/>
                   </pic:nvPicPr>
                   <pic:blipFill>
-                    <a:blip r:embed="rId7"/>
+                    <a:blip r:embed="rId10"/>
                     <a:stretch>
                       <a:fillRect/>
                     </a:stretch>
@@ -1593,6 +2073,29 @@
       <w:szCs w:val="21"/>
     </w:rPr>
   </w:style>
+  <w:style w:type="character" w:styleId="Hyperlink">
+    <w:name w:val="Hyperlink"/>
+    <w:basedOn w:val="DefaultParagraphFont"/>
+    <w:uiPriority w:val="99"/>
+    <w:unhideWhenUsed/>
+    <w:rsid w:val="007B6278"/>
+    <w:rPr>
+      <w:color w:val="0563C1" w:themeColor="hyperlink"/>
+      <w:u w:val="single"/>
+    </w:rPr>
+  </w:style>
+  <w:style w:type="character" w:styleId="UnresolvedMention">
+    <w:name w:val="Unresolved Mention"/>
+    <w:basedOn w:val="DefaultParagraphFont"/>
+    <w:uiPriority w:val="99"/>
+    <w:semiHidden/>
+    <w:unhideWhenUsed/>
+    <w:rsid w:val="007B6278"/>
+    <w:rPr>
+      <w:color w:val="605E5C"/>
+      <w:shd w:val="clear" w:color="auto" w:fill="E1DFDD"/>
+    </w:rPr>
+  </w:style>
 </w:styles>
 </file>
 

</xml_diff>